<commit_message>
some rename and push before starting the buoyancy
</commit_message>
<xml_diff>
--- a/RelatedWorks_Carensac/underwater_papers/fiches_lecture/fiche_lecture Biomechanical characteristics of adults walking in shallow water and on land [barela et al. 2005].docx
+++ b/RelatedWorks_Carensac/underwater_papers/fiches_lecture/fiche_lecture Biomechanical characteristics of adults walking in shallow water and on land [barela et al. 2005].docx
@@ -91,6 +91,7 @@
     <w:p>
       <w:pPr>
         <w:rPr>
+          <w:lang w:val="fr-FR"/>
           <w14:shadow w14:blurRad="50800" w14:dist="38100" w14:dir="2700000" w14:sx="100000" w14:sy="100000" w14:kx="0" w14:ky="0" w14:algn="tl">
             <w14:srgbClr w14:val="000000">
               <w14:alpha w14:val="60000"/>
@@ -101,49 +102,113 @@
       <w:proofErr w:type="spellStart"/>
       <w:r>
         <w:rPr>
+          <w:lang w:val="fr-FR"/>
           <w14:shadow w14:blurRad="50800" w14:dist="38100" w14:dir="2700000" w14:sx="100000" w14:sy="100000" w14:kx="0" w14:ky="0" w14:algn="tl">
             <w14:srgbClr w14:val="000000">
               <w14:alpha w14:val="60000"/>
             </w14:srgbClr>
           </w14:shadow>
         </w:rPr>
-        <w:t>Caracter</w:t>
-      </w:r>
-      <w:proofErr w:type="spellEnd"/>
-      <w:r>
-        <w:rPr>
+        <w:t>B</w:t>
+      </w:r>
+      <w:r>
+        <w:rPr>
+          <w:lang w:val="fr-FR"/>
           <w14:shadow w14:blurRad="50800" w14:dist="38100" w14:dir="2700000" w14:sx="100000" w14:sy="100000" w14:kx="0" w14:ky="0" w14:algn="tl">
             <w14:srgbClr w14:val="000000">
               <w14:alpha w14:val="60000"/>
             </w14:srgbClr>
           </w14:shadow>
         </w:rPr>
-        <w:t xml:space="preserve"> animation</w:t>
-      </w:r>
-      <w:r>
-        <w:rPr>
+        <w:t>iomecanics</w:t>
+      </w:r>
+      <w:proofErr w:type="spellEnd"/>
+      <w:r>
+        <w:rPr>
+          <w:lang w:val="fr-FR"/>
           <w14:shadow w14:blurRad="50800" w14:dist="38100" w14:dir="2700000" w14:sx="100000" w14:sy="100000" w14:kx="0" w14:ky="0" w14:algn="tl">
             <w14:srgbClr w14:val="000000">
               <w14:alpha w14:val="60000"/>
             </w14:srgbClr>
           </w14:shadow>
         </w:rPr>
-        <w:t>, physic simulation</w:t>
-      </w:r>
-    </w:p>
-    <w:p>
-      <w:pPr>
-        <w:pStyle w:val="Titre4"/>
-        <w:jc w:val="left"/>
-      </w:pPr>
-      <w:r>
-        <w:rPr>
+        <w:t xml:space="preserve">, </w:t>
+      </w:r>
+      <w:proofErr w:type="spellStart"/>
+      <w:r>
+        <w:rPr>
+          <w:lang w:val="fr-FR"/>
           <w14:shadow w14:blurRad="50800" w14:dist="38100" w14:dir="2700000" w14:sx="100000" w14:sy="100000" w14:kx="0" w14:ky="0" w14:algn="tl">
             <w14:srgbClr w14:val="000000">
               <w14:alpha w14:val="60000"/>
             </w14:srgbClr>
           </w14:shadow>
         </w:rPr>
+        <w:t>underwater</w:t>
+      </w:r>
+      <w:proofErr w:type="spellEnd"/>
+      <w:r>
+        <w:rPr>
+          <w:lang w:val="fr-FR"/>
+          <w14:shadow w14:blurRad="50800" w14:dist="38100" w14:dir="2700000" w14:sx="100000" w14:sy="100000" w14:kx="0" w14:ky="0" w14:algn="tl">
+            <w14:srgbClr w14:val="000000">
+              <w14:alpha w14:val="60000"/>
+            </w14:srgbClr>
+          </w14:shadow>
+        </w:rPr>
+        <w:t xml:space="preserve">, </w:t>
+      </w:r>
+      <w:proofErr w:type="spellStart"/>
+      <w:r>
+        <w:rPr>
+          <w:lang w:val="fr-FR"/>
+          <w14:shadow w14:blurRad="50800" w14:dist="38100" w14:dir="2700000" w14:sx="100000" w14:sy="100000" w14:kx="0" w14:ky="0" w14:algn="tl">
+            <w14:srgbClr w14:val="000000">
+              <w14:alpha w14:val="60000"/>
+            </w14:srgbClr>
+          </w14:shadow>
+        </w:rPr>
+        <w:t>human</w:t>
+      </w:r>
+      <w:proofErr w:type="spellEnd"/>
+      <w:r>
+        <w:rPr>
+          <w:lang w:val="fr-FR"/>
+          <w14:shadow w14:blurRad="50800" w14:dist="38100" w14:dir="2700000" w14:sx="100000" w14:sy="100000" w14:kx="0" w14:ky="0" w14:algn="tl">
+            <w14:srgbClr w14:val="000000">
+              <w14:alpha w14:val="60000"/>
+            </w14:srgbClr>
+          </w14:shadow>
+        </w:rPr>
+        <w:t xml:space="preserve"> </w:t>
+      </w:r>
+      <w:proofErr w:type="spellStart"/>
+      <w:r>
+        <w:rPr>
+          <w:lang w:val="fr-FR"/>
+          <w14:shadow w14:blurRad="50800" w14:dist="38100" w14:dir="2700000" w14:sx="100000" w14:sy="100000" w14:kx="0" w14:ky="0" w14:algn="tl">
+            <w14:srgbClr w14:val="000000">
+              <w14:alpha w14:val="60000"/>
+            </w14:srgbClr>
+          </w14:shadow>
+        </w:rPr>
+        <w:t>walk</w:t>
+      </w:r>
+      <w:proofErr w:type="spellEnd"/>
+    </w:p>
+    <w:p>
+      <w:pPr>
+        <w:pStyle w:val="Titre4"/>
+        <w:jc w:val="left"/>
+      </w:pPr>
+      <w:r>
+        <w:rPr>
+          <w14:shadow w14:blurRad="50800" w14:dist="38100" w14:dir="2700000" w14:sx="100000" w14:sy="100000" w14:kx="0" w14:ky="0" w14:algn="tl">
+            <w14:srgbClr w14:val="000000">
+              <w14:alpha w14:val="60000"/>
+            </w14:srgbClr>
+          </w14:shadow>
+        </w:rPr>
         <w:t>Document</w:t>
       </w:r>
       <w:r>
@@ -157,47 +222,23 @@
           <w:ilvl w:val="0"/>
           <w:numId w:val="3"/>
         </w:numPr>
-        <w:rPr>
-          <w:lang w:val="fr-FR"/>
-        </w:rPr>
-      </w:pPr>
-      <w:r>
-        <w:rPr>
-          <w:lang w:val="fr-FR"/>
-        </w:rPr>
-        <w:t>Titre:</w:t>
-      </w:r>
-      <w:r>
-        <w:rPr>
-          <w:lang w:val="fr-FR"/>
-        </w:rPr>
+      </w:pPr>
+      <w:proofErr w:type="spellStart"/>
+      <w:r>
+        <w:t>Titre</w:t>
+      </w:r>
+      <w:proofErr w:type="spellEnd"/>
+      <w:r>
+        <w:t>:</w:t>
+      </w:r>
+      <w:r>
         <w:t xml:space="preserve"> </w:t>
       </w:r>
       <w:r>
-        <w:rPr>
-          <w:lang w:val="fr-FR"/>
-        </w:rPr>
-        <w:t xml:space="preserve">SIMBICON Simple </w:t>
-      </w:r>
-      <w:proofErr w:type="spellStart"/>
-      <w:r>
-        <w:rPr>
-          <w:lang w:val="fr-FR"/>
-        </w:rPr>
-        <w:t>Bi</w:t>
-      </w:r>
-      <w:r>
-        <w:rPr>
-          <w:lang w:val="fr-FR"/>
-        </w:rPr>
-        <w:t>ped</w:t>
-      </w:r>
-      <w:proofErr w:type="spellEnd"/>
-      <w:r>
-        <w:rPr>
-          <w:lang w:val="fr-FR"/>
-        </w:rPr>
-        <w:t xml:space="preserve"> Locomotion Control </w:t>
+        <w:t xml:space="preserve">Biomechanical characteristics of adults walking in shallow water </w:t>
+      </w:r>
+      <w:r>
+        <w:t xml:space="preserve">and on land </w:t>
       </w:r>
     </w:p>
     <w:p>
@@ -217,92 +258,32 @@
         </w:rPr>
         <w:t xml:space="preserve">Auteurs: </w:t>
       </w:r>
+      <w:r>
+        <w:t xml:space="preserve">Ana M.F. </w:t>
+      </w:r>
       <w:proofErr w:type="spellStart"/>
       <w:r>
-        <w:rPr>
-          <w:rFonts w:ascii="NimbusRomNo9L-Regu" w:hAnsi="NimbusRomNo9L-Regu" w:cs="NimbusRomNo9L-Regu"/>
-          <w:sz w:val="20"/>
-          <w:szCs w:val="20"/>
-          <w:lang w:val="fr-FR"/>
-        </w:rPr>
-        <w:t>KangKang</w:t>
+        <w:t>Barela</w:t>
       </w:r>
       <w:proofErr w:type="spellEnd"/>
       <w:r>
-        <w:rPr>
-          <w:rFonts w:ascii="NimbusRomNo9L-Regu" w:hAnsi="NimbusRomNo9L-Regu" w:cs="NimbusRomNo9L-Regu"/>
-          <w:sz w:val="20"/>
-          <w:szCs w:val="20"/>
-          <w:lang w:val="fr-FR"/>
-        </w:rPr>
-        <w:t xml:space="preserve"> Yin</w:t>
-      </w:r>
-      <w:r>
-        <w:rPr>
-          <w:rFonts w:ascii="NimbusRomNo9L-Regu" w:hAnsi="NimbusRomNo9L-Regu" w:cs="NimbusRomNo9L-Regu"/>
-          <w:sz w:val="20"/>
-          <w:szCs w:val="20"/>
-          <w:lang w:val="fr-FR"/>
-        </w:rPr>
-        <w:t>,</w:t>
-      </w:r>
-      <w:r>
-        <w:rPr>
-          <w:rFonts w:ascii="NimbusRomNo9L-Regu" w:hAnsi="NimbusRomNo9L-Regu" w:cs="NimbusRomNo9L-Regu"/>
-          <w:sz w:val="20"/>
-          <w:szCs w:val="20"/>
-          <w:lang w:val="fr-FR"/>
-        </w:rPr>
-        <w:t xml:space="preserve"> Kevin </w:t>
+        <w:t xml:space="preserve">, </w:t>
       </w:r>
       <w:proofErr w:type="spellStart"/>
       <w:r>
-        <w:rPr>
-          <w:rFonts w:ascii="NimbusRomNo9L-Regu" w:hAnsi="NimbusRomNo9L-Regu" w:cs="NimbusRomNo9L-Regu"/>
-          <w:sz w:val="20"/>
-          <w:szCs w:val="20"/>
-          <w:lang w:val="fr-FR"/>
-        </w:rPr>
-        <w:t>Loken</w:t>
+        <w:t>Sandro</w:t>
       </w:r>
       <w:proofErr w:type="spellEnd"/>
       <w:r>
-        <w:rPr>
-          <w:rFonts w:ascii="NimbusRomNo9L-Regu" w:hAnsi="NimbusRomNo9L-Regu" w:cs="NimbusRomNo9L-Regu"/>
-          <w:sz w:val="20"/>
-          <w:szCs w:val="20"/>
-          <w:lang w:val="fr-FR"/>
-        </w:rPr>
-        <w:t>,</w:t>
-      </w:r>
-      <w:r>
-        <w:rPr>
-          <w:rFonts w:ascii="NimbusRomNo9L-Regu" w:hAnsi="NimbusRomNo9L-Regu" w:cs="NimbusRomNo9L-Regu"/>
-          <w:sz w:val="20"/>
-          <w:szCs w:val="20"/>
-          <w:lang w:val="fr-FR"/>
-        </w:rPr>
-        <w:t xml:space="preserve"> </w:t>
+        <w:t xml:space="preserve"> F. </w:t>
       </w:r>
       <w:proofErr w:type="spellStart"/>
       <w:r>
-        <w:rPr>
-          <w:rFonts w:ascii="NimbusRomNo9L-Regu" w:hAnsi="NimbusRomNo9L-Regu" w:cs="NimbusRomNo9L-Regu"/>
-          <w:sz w:val="20"/>
-          <w:szCs w:val="20"/>
-          <w:lang w:val="fr-FR"/>
-        </w:rPr>
-        <w:t>Michiel</w:t>
+        <w:t>Stolf</w:t>
       </w:r>
       <w:proofErr w:type="spellEnd"/>
       <w:r>
-        <w:rPr>
-          <w:rFonts w:ascii="NimbusRomNo9L-Regu" w:hAnsi="NimbusRomNo9L-Regu" w:cs="NimbusRomNo9L-Regu"/>
-          <w:sz w:val="20"/>
-          <w:szCs w:val="20"/>
-          <w:lang w:val="fr-FR"/>
-        </w:rPr>
-        <w:t xml:space="preserve"> van de Panne</w:t>
+        <w:t>, Marcos Duarte</w:t>
       </w:r>
     </w:p>
     <w:p>
@@ -378,7 +359,7 @@
         <w:rPr>
           <w:lang w:val="fr-FR"/>
         </w:rPr>
-        <w:t xml:space="preserve"> ACM </w:t>
+        <w:t xml:space="preserve"> Elsevier</w:t>
       </w:r>
     </w:p>
     <w:p>
@@ -388,30 +369,52 @@
           <w:ilvl w:val="0"/>
           <w:numId w:val="3"/>
         </w:numPr>
-        <w:rPr>
-          <w:lang w:val="fr-FR"/>
-        </w:rPr>
-      </w:pPr>
-      <w:r>
-        <w:rPr>
-          <w:lang w:val="fr-FR"/>
-        </w:rPr>
+      </w:pPr>
+      <w:r>
         <w:t>Source:</w:t>
       </w:r>
       <w:r>
-        <w:rPr>
-          <w:lang w:val="fr-FR"/>
-        </w:rPr>
-        <w:t xml:space="preserve"> copie locale</w:t>
-      </w:r>
-    </w:p>
-    <w:p>
-      <w:pPr>
-        <w:rPr>
-          <w:lang w:val="fr-FR"/>
-        </w:rPr>
-      </w:pPr>
-    </w:p>
+        <w:t xml:space="preserve"> </w:t>
+      </w:r>
+      <w:r>
+        <w:rPr>
+          <w:i/>
+          <w:iCs/>
+        </w:rPr>
+        <w:t>Journal of Electromyography and Kinesiology</w:t>
+      </w:r>
+      <w:r>
+        <w:t xml:space="preserve">, </w:t>
+      </w:r>
+      <w:r>
+        <w:rPr>
+          <w:i/>
+          <w:iCs/>
+        </w:rPr>
+        <w:t>Volume 16, Issue 3</w:t>
+      </w:r>
+      <w:r>
+        <w:t xml:space="preserve">, </w:t>
+      </w:r>
+      <w:r>
+        <w:rPr>
+          <w:i/>
+          <w:iCs/>
+        </w:rPr>
+        <w:t>June 2006</w:t>
+      </w:r>
+      <w:r>
+        <w:t xml:space="preserve">, </w:t>
+      </w:r>
+      <w:r>
+        <w:rPr>
+          <w:i/>
+          <w:iCs/>
+        </w:rPr>
+        <w:t>Pages 250-256</w:t>
+      </w:r>
+    </w:p>
+    <w:p/>
     <w:p>
       <w:pPr>
         <w:pStyle w:val="Titre4"/>
@@ -433,434 +436,8 @@
     </w:p>
     <w:p>
       <w:pPr>
-        <w:jc w:val="both"/>
-        <w:rPr>
-          <w:sz w:val="24"/>
-          <w:lang w:val="fr-FR"/>
-        </w:rPr>
-      </w:pPr>
-      <w:r>
-        <w:rPr>
-          <w:sz w:val="24"/>
-          <w:lang w:val="fr-FR"/>
-        </w:rPr>
-        <w:t>Ce papier décrit un contrôler</w:t>
-      </w:r>
-      <w:r>
-        <w:rPr>
-          <w:sz w:val="24"/>
-          <w:lang w:val="fr-FR"/>
-        </w:rPr>
-        <w:t xml:space="preserve"> basé sur des </w:t>
-      </w:r>
-      <w:proofErr w:type="spellStart"/>
-      <w:r>
-        <w:rPr>
-          <w:sz w:val="24"/>
-          <w:lang w:val="fr-FR"/>
-        </w:rPr>
-        <w:t>key</w:t>
-      </w:r>
-      <w:proofErr w:type="spellEnd"/>
-      <w:r>
-        <w:rPr>
-          <w:sz w:val="24"/>
-          <w:lang w:val="fr-FR"/>
-        </w:rPr>
-        <w:t xml:space="preserve"> frames</w:t>
-      </w:r>
-      <w:r>
-        <w:rPr>
-          <w:sz w:val="24"/>
-          <w:lang w:val="fr-FR"/>
-        </w:rPr>
-        <w:t xml:space="preserve"> (pose control graph)</w:t>
-      </w:r>
-      <w:r>
-        <w:rPr>
-          <w:sz w:val="24"/>
-          <w:lang w:val="fr-FR"/>
-        </w:rPr>
-        <w:t xml:space="preserve"> associé à un PD-</w:t>
-      </w:r>
-      <w:proofErr w:type="spellStart"/>
-      <w:r>
-        <w:rPr>
-          <w:sz w:val="24"/>
-          <w:lang w:val="fr-FR"/>
-        </w:rPr>
-        <w:t>controler</w:t>
-      </w:r>
-      <w:proofErr w:type="spellEnd"/>
-      <w:r>
-        <w:rPr>
-          <w:sz w:val="24"/>
-          <w:lang w:val="fr-FR"/>
-        </w:rPr>
-        <w:t xml:space="preserve"> pour reproduire le mouvement. En plus de ce système on trouve </w:t>
-      </w:r>
-      <w:proofErr w:type="gramStart"/>
-      <w:r>
-        <w:rPr>
-          <w:sz w:val="24"/>
-          <w:lang w:val="fr-FR"/>
-        </w:rPr>
-        <w:t>un</w:t>
-      </w:r>
-      <w:proofErr w:type="gramEnd"/>
-      <w:r>
-        <w:rPr>
-          <w:sz w:val="24"/>
-          <w:lang w:val="fr-FR"/>
-        </w:rPr>
-        <w:t xml:space="preserve"> balance feedback qui permet de maintenir l'équilibre.</w:t>
-      </w:r>
-      <w:r>
-        <w:rPr>
-          <w:sz w:val="24"/>
-          <w:lang w:val="fr-FR"/>
-        </w:rPr>
-        <w:t xml:space="preserve"> Pour éviter d'avoir à utiliser des </w:t>
-      </w:r>
-      <w:proofErr w:type="gramStart"/>
-      <w:r>
-        <w:rPr>
-          <w:sz w:val="24"/>
-          <w:lang w:val="fr-FR"/>
-        </w:rPr>
-        <w:t>gain</w:t>
-      </w:r>
-      <w:proofErr w:type="gramEnd"/>
-      <w:r>
-        <w:rPr>
-          <w:sz w:val="24"/>
-          <w:lang w:val="fr-FR"/>
-        </w:rPr>
-        <w:t xml:space="preserve"> élevés dans le PD-</w:t>
-      </w:r>
-      <w:proofErr w:type="spellStart"/>
-      <w:r>
-        <w:rPr>
-          <w:sz w:val="24"/>
-          <w:lang w:val="fr-FR"/>
-        </w:rPr>
-        <w:t>controler</w:t>
-      </w:r>
-      <w:proofErr w:type="spellEnd"/>
-      <w:r>
-        <w:rPr>
-          <w:sz w:val="24"/>
-          <w:lang w:val="fr-FR"/>
-        </w:rPr>
-        <w:t xml:space="preserve"> les auteurs utilisent un système de feedback </w:t>
-      </w:r>
-      <w:proofErr w:type="spellStart"/>
-      <w:r>
-        <w:rPr>
-          <w:sz w:val="24"/>
-          <w:lang w:val="fr-FR"/>
-        </w:rPr>
-        <w:t>error</w:t>
-      </w:r>
-      <w:proofErr w:type="spellEnd"/>
-      <w:r>
-        <w:rPr>
-          <w:sz w:val="24"/>
-          <w:lang w:val="fr-FR"/>
-        </w:rPr>
-        <w:t xml:space="preserve"> </w:t>
-      </w:r>
-      <w:proofErr w:type="spellStart"/>
-      <w:r>
-        <w:rPr>
-          <w:sz w:val="24"/>
-          <w:lang w:val="fr-FR"/>
-        </w:rPr>
-        <w:t>learning</w:t>
-      </w:r>
-      <w:proofErr w:type="spellEnd"/>
-      <w:r>
-        <w:rPr>
-          <w:sz w:val="24"/>
-          <w:lang w:val="fr-FR"/>
-        </w:rPr>
-        <w:t xml:space="preserve"> (FEL).</w:t>
-      </w:r>
-    </w:p>
-    <w:p>
-      <w:pPr>
-        <w:jc w:val="both"/>
-        <w:rPr>
-          <w:lang w:val="fr-FR"/>
-        </w:rPr>
-      </w:pPr>
-      <w:proofErr w:type="gramStart"/>
-      <w:r>
-        <w:rPr>
-          <w:lang w:val="fr-FR"/>
-        </w:rPr>
-        <w:t>Le</w:t>
-      </w:r>
-      <w:proofErr w:type="gramEnd"/>
-      <w:r>
-        <w:rPr>
-          <w:lang w:val="fr-FR"/>
-        </w:rPr>
-        <w:t xml:space="preserve"> balance feedback consiste à ajouter un torque sur la swing </w:t>
-      </w:r>
-      <w:proofErr w:type="spellStart"/>
-      <w:r>
-        <w:rPr>
-          <w:lang w:val="fr-FR"/>
-        </w:rPr>
-        <w:t>leg</w:t>
-      </w:r>
-      <w:proofErr w:type="spellEnd"/>
-      <w:r>
-        <w:rPr>
-          <w:lang w:val="fr-FR"/>
-        </w:rPr>
-        <w:t xml:space="preserve"> pour adapter le déplacement du pied. Dans le système final </w:t>
-      </w:r>
-      <w:proofErr w:type="gramStart"/>
-      <w:r>
-        <w:rPr>
-          <w:lang w:val="fr-FR"/>
-        </w:rPr>
-        <w:t>le</w:t>
-      </w:r>
-      <w:proofErr w:type="gramEnd"/>
-      <w:r>
-        <w:rPr>
-          <w:lang w:val="fr-FR"/>
-        </w:rPr>
-        <w:t xml:space="preserve"> balance feedback est aussi appliqué à la stance </w:t>
-      </w:r>
-      <w:proofErr w:type="spellStart"/>
-      <w:r>
-        <w:rPr>
-          <w:lang w:val="fr-FR"/>
-        </w:rPr>
-        <w:t>ankle</w:t>
-      </w:r>
-      <w:proofErr w:type="spellEnd"/>
-      <w:r>
-        <w:rPr>
-          <w:lang w:val="fr-FR"/>
-        </w:rPr>
-        <w:t xml:space="preserve">. La formule utilise 2 paramètres nécessitant </w:t>
-      </w:r>
-      <w:proofErr w:type="gramStart"/>
-      <w:r>
-        <w:rPr>
-          <w:lang w:val="fr-FR"/>
-        </w:rPr>
-        <w:t>un</w:t>
-      </w:r>
-      <w:proofErr w:type="gramEnd"/>
-      <w:r>
-        <w:rPr>
-          <w:lang w:val="fr-FR"/>
-        </w:rPr>
-        <w:t xml:space="preserve"> optimisation offline.</w:t>
-      </w:r>
-    </w:p>
-    <w:p>
-      <w:pPr>
-        <w:jc w:val="both"/>
-        <w:rPr>
-          <w:lang w:val="fr-FR"/>
-        </w:rPr>
-      </w:pPr>
-      <w:r>
-        <w:rPr>
-          <w:lang w:val="fr-FR"/>
-        </w:rPr>
-        <w:t xml:space="preserve">En ce qui concerne </w:t>
-      </w:r>
-      <w:proofErr w:type="gramStart"/>
-      <w:r>
-        <w:rPr>
-          <w:lang w:val="fr-FR"/>
-        </w:rPr>
-        <w:t>le</w:t>
-      </w:r>
-      <w:proofErr w:type="gramEnd"/>
-      <w:r>
-        <w:rPr>
-          <w:lang w:val="fr-FR"/>
-        </w:rPr>
-        <w:t xml:space="preserve"> pose graph </w:t>
-      </w:r>
-      <w:proofErr w:type="spellStart"/>
-      <w:r>
-        <w:rPr>
-          <w:lang w:val="fr-FR"/>
-        </w:rPr>
-        <w:t>controler</w:t>
-      </w:r>
-      <w:proofErr w:type="spellEnd"/>
-      <w:r>
-        <w:rPr>
-          <w:lang w:val="fr-FR"/>
-        </w:rPr>
-        <w:t xml:space="preserve">, on se rend compte qu'il utilise le fait de la symétrie des mouvement pour diminuer le nombre de poses à définir. Plusieurs paramètres nécessitent une optimisation offline (dont les gains du contrôler, le </w:t>
-      </w:r>
-      <w:proofErr w:type="spellStart"/>
-      <w:r>
-        <w:rPr>
-          <w:lang w:val="fr-FR"/>
-        </w:rPr>
-        <w:t>dt</w:t>
-      </w:r>
-      <w:proofErr w:type="spellEnd"/>
-      <w:r>
-        <w:rPr>
-          <w:lang w:val="fr-FR"/>
-        </w:rPr>
-        <w:t xml:space="preserve"> accordé pour un pas).</w:t>
-      </w:r>
-      <w:r>
-        <w:rPr>
-          <w:lang w:val="fr-FR"/>
-        </w:rPr>
-        <w:t xml:space="preserve"> Les auteurs signalent que pour assurer l'obtention d'un résultat symétrique, il est nécessaire d'utiliser un état initial proche </w:t>
-      </w:r>
-      <w:proofErr w:type="spellStart"/>
-      <w:r>
-        <w:rPr>
-          <w:lang w:val="fr-FR"/>
-        </w:rPr>
-        <w:t>proche</w:t>
-      </w:r>
-      <w:proofErr w:type="spellEnd"/>
-      <w:r>
-        <w:rPr>
-          <w:lang w:val="fr-FR"/>
-        </w:rPr>
-        <w:t xml:space="preserve"> du mouvement désiré.</w:t>
-      </w:r>
-    </w:p>
-    <w:p>
-      <w:pPr>
-        <w:jc w:val="both"/>
-        <w:rPr>
-          <w:lang w:val="fr-FR"/>
-        </w:rPr>
-      </w:pPr>
-      <w:r>
-        <w:rPr>
-          <w:lang w:val="fr-FR"/>
-        </w:rPr>
-        <w:t>Une particularité du système est que le torque de la stance hip n'est pas suivit à l'aide du PD-</w:t>
-      </w:r>
-      <w:proofErr w:type="spellStart"/>
-      <w:r>
-        <w:rPr>
-          <w:lang w:val="fr-FR"/>
-        </w:rPr>
-        <w:t>controler</w:t>
-      </w:r>
-      <w:proofErr w:type="spellEnd"/>
-      <w:r>
-        <w:rPr>
-          <w:lang w:val="fr-FR"/>
-        </w:rPr>
-        <w:t xml:space="preserve">. Celui-ci est calculé à partir des torques du torse et </w:t>
-      </w:r>
-      <w:proofErr w:type="gramStart"/>
-      <w:r>
-        <w:rPr>
-          <w:lang w:val="fr-FR"/>
-        </w:rPr>
-        <w:t>de la</w:t>
-      </w:r>
-      <w:proofErr w:type="gramEnd"/>
-      <w:r>
-        <w:rPr>
-          <w:lang w:val="fr-FR"/>
-        </w:rPr>
-        <w:t xml:space="preserve"> swing hip.</w:t>
-      </w:r>
-    </w:p>
-    <w:p>
-      <w:pPr>
-        <w:jc w:val="both"/>
-        <w:rPr>
-          <w:lang w:val="fr-FR"/>
-        </w:rPr>
-      </w:pPr>
-      <w:r>
-        <w:rPr>
-          <w:lang w:val="fr-FR"/>
-        </w:rPr>
-        <w:t xml:space="preserve">Il y a également un système de feedback </w:t>
-      </w:r>
-      <w:proofErr w:type="spellStart"/>
-      <w:r>
-        <w:rPr>
-          <w:lang w:val="fr-FR"/>
-        </w:rPr>
-        <w:t>error</w:t>
-      </w:r>
-      <w:proofErr w:type="spellEnd"/>
-      <w:r>
-        <w:rPr>
-          <w:lang w:val="fr-FR"/>
-        </w:rPr>
-        <w:t xml:space="preserve"> </w:t>
-      </w:r>
-      <w:proofErr w:type="spellStart"/>
-      <w:r>
-        <w:rPr>
-          <w:lang w:val="fr-FR"/>
-        </w:rPr>
-        <w:t>learning</w:t>
-      </w:r>
-      <w:proofErr w:type="spellEnd"/>
-      <w:r>
-        <w:rPr>
-          <w:lang w:val="fr-FR"/>
-        </w:rPr>
-        <w:t xml:space="preserve">. Le principe est </w:t>
-      </w:r>
-      <w:proofErr w:type="spellStart"/>
-      <w:r>
-        <w:rPr>
-          <w:lang w:val="fr-FR"/>
-        </w:rPr>
-        <w:t>apparement</w:t>
-      </w:r>
-      <w:proofErr w:type="spellEnd"/>
-      <w:r>
-        <w:rPr>
-          <w:lang w:val="fr-FR"/>
-        </w:rPr>
-        <w:t xml:space="preserve"> d'apprendre une partie des torques à utiliser ce qui permet de pouvoir utiliser des gains plus faibles dans le PD-</w:t>
-      </w:r>
-      <w:proofErr w:type="spellStart"/>
-      <w:r>
-        <w:rPr>
-          <w:lang w:val="fr-FR"/>
-        </w:rPr>
-        <w:t>controler</w:t>
-      </w:r>
-      <w:proofErr w:type="spellEnd"/>
-      <w:r>
-        <w:rPr>
-          <w:lang w:val="fr-FR"/>
-        </w:rPr>
-        <w:t>.  Mais celui-ci n'est pas présent dans l'implémentation donc je n'ai pas de certitude exacte sur son fonctionnement.</w:t>
-      </w:r>
-      <w:bookmarkStart w:id="0" w:name="_GoBack"/>
-      <w:bookmarkEnd w:id="0"/>
-    </w:p>
-    <w:p>
-      <w:pPr>
         <w:pStyle w:val="Titre4"/>
         <w:jc w:val="left"/>
-      </w:pPr>
-      <w:r>
         <w:rPr>
           <w:iCs/>
           <w14:shadow w14:blurRad="50800" w14:dist="38100" w14:dir="2700000" w14:sx="100000" w14:sy="100000" w14:kx="0" w14:ky="0" w14:algn="tl">
@@ -869,6 +446,36 @@
             </w14:srgbClr>
           </w14:shadow>
         </w:rPr>
+      </w:pPr>
+    </w:p>
+    <w:p>
+      <w:pPr>
+        <w:pStyle w:val="Titre4"/>
+        <w:jc w:val="left"/>
+        <w:rPr>
+          <w:iCs/>
+          <w14:shadow w14:blurRad="50800" w14:dist="38100" w14:dir="2700000" w14:sx="100000" w14:sy="100000" w14:kx="0" w14:ky="0" w14:algn="tl">
+            <w14:srgbClr w14:val="000000">
+              <w14:alpha w14:val="60000"/>
+            </w14:srgbClr>
+          </w14:shadow>
+        </w:rPr>
+      </w:pPr>
+    </w:p>
+    <w:p>
+      <w:pPr>
+        <w:pStyle w:val="Titre4"/>
+        <w:jc w:val="left"/>
+      </w:pPr>
+      <w:r>
+        <w:rPr>
+          <w:iCs/>
+          <w14:shadow w14:blurRad="50800" w14:dist="38100" w14:dir="2700000" w14:sx="100000" w14:sy="100000" w14:kx="0" w14:ky="0" w14:algn="tl">
+            <w14:srgbClr w14:val="000000">
+              <w14:alpha w14:val="60000"/>
+            </w14:srgbClr>
+          </w14:shadow>
+        </w:rPr>
         <w:t>Evaluation de l’intérêt du document pour l’étude</w:t>
       </w:r>
       <w:r>
@@ -885,8 +492,10 @@
         <w:rPr>
           <w:lang w:val="fr-FR" w:eastAsia="fr-FR"/>
         </w:rPr>
-        <w:t xml:space="preserve">Ce papier décrit le système de base utilisé lors de ce stage. </w:t>
-      </w:r>
+        <w:t>Ce papier a été choisi car il nous permet de comparer l'influence de l'eau sur la marche</w:t>
+      </w:r>
+      <w:bookmarkStart w:id="0" w:name="_GoBack"/>
+      <w:bookmarkEnd w:id="0"/>
     </w:p>
     <w:p>
       <w:pPr>
@@ -2307,7 +1916,7 @@
 </file>
 
 <file path=customXml/itemProps1.xml><?xml version="1.0" encoding="utf-8"?>
-<ds:datastoreItem xmlns:ds="http://schemas.openxmlformats.org/officeDocument/2006/customXml" ds:itemID="{B7E20620-1D49-4E13-AA59-F3C2AD718196}">
+<ds:datastoreItem xmlns:ds="http://schemas.openxmlformats.org/officeDocument/2006/customXml" ds:itemID="{C1B21667-73A5-46AC-92E7-B387A7498578}">
   <ds:schemaRefs>
     <ds:schemaRef ds:uri="http://schemas.openxmlformats.org/officeDocument/2006/bibliography"/>
   </ds:schemaRefs>

</xml_diff>